<commit_message>
some more on hobby projects
</commit_message>
<xml_diff>
--- a/images/CV.docx
+++ b/images/CV.docx
@@ -631,22 +631,21 @@
         </w:numPr>
       </w:pPr>
       <w:r>
+        <w:t>Ole Bendik Midtbust, NSM, tlf. 99124533</w:t>
+      </w:r>
+    </w:p>
+    <w:p>
+      <w:pPr>
+        <w:pStyle w:val="Listeavsnitt"/>
+        <w:numPr>
+          <w:ilvl w:val="0"/>
+          <w:numId w:val="4"/>
+        </w:numPr>
+      </w:pPr>
+      <w:r>
         <w:t>Asle Karlsen, styreleder Tromsø Storm Ungdom, tlf. 90148788</w:t>
       </w:r>
     </w:p>
-    <w:p>
-      <w:pPr>
-        <w:pStyle w:val="Listeavsnitt"/>
-        <w:numPr>
-          <w:ilvl w:val="0"/>
-          <w:numId w:val="4"/>
-        </w:numPr>
-      </w:pPr>
-      <w:r>
-        <w:t>Ole Bendik Midtbust, NSM</w:t>
-      </w:r>
-    </w:p>
-    <w:p/>
     <w:sectPr>
       <w:pgSz w:w="11906" w:h="16838"/>
       <w:pgMar w:top="1417" w:right="1417" w:bottom="1417" w:left="1417" w:header="708" w:footer="708" w:gutter="0"/>

</xml_diff>